<commit_message>
and fin... editing begin
</commit_message>
<xml_diff>
--- a/Section_1_SDN/Week2_Challenges/Week2_SDNProblem.docx
+++ b/Section_1_SDN/Week2_Challenges/Week2_SDNProblem.docx
@@ -116,16 +116,7 @@
         <w:t xml:space="preserve"> </w:t>
       </w:r>
       <w:r>
-        <w:t xml:space="preserve">the </w:t>
-      </w:r>
-      <w:r>
-        <w:t xml:space="preserve">finite availability of Ternary Content-Addressable Memory (TCAM) on </w:t>
-      </w:r>
-      <w:r>
-        <w:t xml:space="preserve">the physical </w:t>
-      </w:r>
-      <w:r>
-        <w:t>networking devices</w:t>
+        <w:t>the finite availability of Ternary Content-Addressable Memory (TCAM) on the physical networking devices</w:t>
       </w:r>
       <w:sdt>
         <w:sdtPr>
@@ -498,10 +489,7 @@
         </w:sdtContent>
       </w:sdt>
       <w:r>
-        <w:t>.</w:t>
-      </w:r>
-      <w:r>
-        <w:t xml:space="preserve"> These policies will need to correctly handle </w:t>
+        <w:t xml:space="preserve">. These policies will need to correctly handle </w:t>
       </w:r>
       <w:r>
         <w:t xml:space="preserve">network </w:t>
@@ -584,11 +572,17 @@
         <w:ind w:firstLine="720"/>
       </w:pPr>
       <w:r>
-        <w:t xml:space="preserve">There are two broad categories of DDoS attacks (a) Network Level and (b) Application Level. Attacking the networking level is often easy to detect because of the sheer volume. </w:t>
+        <w:t>There are two broad categories of DDoS attacks (a) Network Level and (b) Application Level. Attacking the networking level is often easy to detect because of the sheer volume</w:t>
+      </w:r>
+      <w:r>
+        <w:t xml:space="preserve"> and statistically anomalous packet headers</w:t>
+      </w:r>
+      <w:r>
+        <w:t xml:space="preserve">. Application level is harder to distinguish as its mixed </w:t>
       </w:r>
       <w:r>
         <w:lastRenderedPageBreak/>
-        <w:t>Application level is harder to distinguish as its mixed with legitimate traffic</w:t>
+        <w:t>with legitimate traffic</w:t>
       </w:r>
       <w:r>
         <w:t xml:space="preserve"> and flows into every corner of the network</w:t>
@@ -596,16 +590,19 @@
       <w:r>
         <w:t>.</w:t>
       </w:r>
+      <w:r>
+        <w:t xml:space="preserve"> Typically, when an application is attacked the goal is to (1) flood a request queue; as (2) a mechanism to consume all processing threads which (3) delays other requests to that same queue.</w:t>
+      </w:r>
     </w:p>
     <w:p>
       <w:pPr>
         <w:pStyle w:val="Heading2"/>
       </w:pPr>
       <w:r>
-        <w:t>Impact to Research</w:t>
-      </w:r>
-      <w:r>
-        <w:t xml:space="preserve"> from Limited Data Sets</w:t>
+        <w:t xml:space="preserve">Challenges from </w:t>
+      </w:r>
+      <w:r>
+        <w:t>Limited Data Sets</w:t>
       </w:r>
     </w:p>
     <w:p>
@@ -613,19 +610,13 @@
         <w:ind w:firstLine="720"/>
       </w:pPr>
       <w:r>
-        <w:t xml:space="preserve">It is well publicized that server providers are unwilling to share their network traces of DDoS attacks with researchers, as they are concerned about the privacy of their users. </w:t>
-      </w:r>
-      <w:r>
-        <w:t xml:space="preserve">This has resulted in </w:t>
+        <w:t xml:space="preserve">It is well publicized that server providers are unwilling to share their network traces of DDoS attacks with researchers, as they are concerned about the privacy of their users. This has resulted in </w:t>
       </w:r>
       <w:r>
         <w:t xml:space="preserve">most </w:t>
       </w:r>
       <w:r>
-        <w:t xml:space="preserve">researcher operating on limited data sets or simulated traffic across </w:t>
-      </w:r>
-      <w:r>
-        <w:t>small Local Area Networks (LAN)</w:t>
+        <w:t>researcher operating on limited data sets or simulated traffic across small Local Area Networks (LAN)</w:t>
       </w:r>
       <w:sdt>
         <w:sdtPr>
@@ -786,15 +777,12 @@
     </w:p>
     <w:p>
       <w:r>
+        <w:lastRenderedPageBreak/>
         <w:tab/>
         <w:t xml:space="preserve">Others have proposed very naïve solutions </w:t>
       </w:r>
       <w:r>
-        <w:t xml:space="preserve">such as if an attacker requests a single page at maximum bandwidth until the end of time. In the limited amount of data available there is </w:t>
-      </w:r>
-      <w:r>
-        <w:lastRenderedPageBreak/>
-        <w:t>already significant evidence this is not how Advanced Persisted Threats (APTs) attack enterprise environments.</w:t>
+        <w:t>such as if an attacker requests a single page at maximum bandwidth until the end of time. In the limited amount of data available there is already significant evidence this is not how Advanced Persisted Threats (APTs) attack enterprise environments.</w:t>
       </w:r>
     </w:p>
     <w:p>
@@ -843,6 +831,11 @@
       <w:r>
         <w:t xml:space="preserve"> </w:t>
       </w:r>
+    </w:p>
+    <w:p>
+      <w:pPr>
+        <w:ind w:firstLine="720"/>
+      </w:pPr>
       <w:r>
         <w:t xml:space="preserve">Authoring policy to be more granular </w:t>
       </w:r>
@@ -859,7 +852,13 @@
         <w:t xml:space="preserve"> will become saturated as it is a finite resource</w:t>
       </w:r>
       <w:r>
-        <w:t xml:space="preserve">, Quality of Service cannot be guaranteed, and then the robot </w:t>
+        <w:t xml:space="preserve">, Quality of Service </w:t>
+      </w:r>
+      <w:r>
+        <w:t>will not</w:t>
+      </w:r>
+      <w:r>
+        <w:t xml:space="preserve"> be guaranteed, and then the robot </w:t>
       </w:r>
       <w:r>
         <w:t>tips over</w:t>
@@ -873,7 +872,21 @@
         <w:pStyle w:val="Heading1"/>
       </w:pPr>
       <w:r>
-        <w:t>Alternative Solutions</w:t>
+        <w:t>Alternative</w:t>
+      </w:r>
+      <w:r>
+        <w:t xml:space="preserve"> </w:t>
+      </w:r>
+      <w:r>
+        <w:t>Solutions</w:t>
+      </w:r>
+    </w:p>
+    <w:p>
+      <w:pPr>
+        <w:pStyle w:val="Heading2"/>
+      </w:pPr>
+      <w:r>
+        <w:t>Systems based on Traditional Networking</w:t>
       </w:r>
     </w:p>
     <w:p>
@@ -885,7 +898,36 @@
         <w:t xml:space="preserve">excess </w:t>
       </w:r>
       <w:r>
-        <w:t xml:space="preserve">network capacity; (2) deploying Web Application Firewalls; and (3) assuming it will not happen to them. </w:t>
+        <w:t>network capacity; (2) deploying Web Application Firewalls; and (3) assuming it will not happen to them</w:t>
+      </w:r>
+      <w:sdt>
+        <w:sdtPr>
+          <w:id w:val="-256989539"/>
+          <w:citation/>
+        </w:sdtPr>
+        <w:sdtContent>
+          <w:r>
+            <w:fldChar w:fldCharType="begin"/>
+          </w:r>
+          <w:r>
+            <w:instrText xml:space="preserve"> CITATION Sin17 \l 1033 </w:instrText>
+          </w:r>
+          <w:r>
+            <w:fldChar w:fldCharType="separate"/>
+          </w:r>
+          <w:r>
+            <w:rPr>
+              <w:noProof/>
+            </w:rPr>
+            <w:t xml:space="preserve"> (Singh, Singh, &amp; Kumar, 2017)</w:t>
+          </w:r>
+          <w:r>
+            <w:fldChar w:fldCharType="end"/>
+          </w:r>
+        </w:sdtContent>
+      </w:sdt>
+      <w:r>
+        <w:t xml:space="preserve">. </w:t>
       </w:r>
     </w:p>
     <w:p>
@@ -893,16 +935,195 @@
         <w:ind w:firstLine="720"/>
       </w:pPr>
       <w:r>
-        <w:t>Provisioning additional capacity can be in the form of segmented networks that are air-gapped from attackers. However, anyone that has worked in distributed systems can attest that bad patches can cause equal levels of chaos. The networking layer needs to natively support the notion of QoS and virtual time slices.</w:t>
+        <w:t xml:space="preserve">Provisioning additional capacity can be in the form of segmented networks that are air-gapped from attackers. However, anyone that has worked in distributed systems can attest that </w:t>
+      </w:r>
+      <w:r>
+        <w:lastRenderedPageBreak/>
+        <w:t xml:space="preserve">bad patches can </w:t>
+      </w:r>
+      <w:r>
+        <w:t xml:space="preserve">result in similar </w:t>
+      </w:r>
+      <w:r>
+        <w:t>levels of chaos.</w:t>
+      </w:r>
+      <w:r>
+        <w:t xml:space="preserve"> If the system is unable to detect and quarantine the misconfigured devices, they will degrade the overall health of the topology.</w:t>
+      </w:r>
+    </w:p>
+    <w:p>
+      <w:pPr>
+        <w:ind w:firstLine="720"/>
+      </w:pPr>
+      <w:r>
+        <w:t xml:space="preserve">Web Application Firewalls can detect a subset of malicious attacks, such as SQL Injections and certain HTTP flooding attacks. These technologies </w:t>
+      </w:r>
+      <w:r>
+        <w:t>do not protect against an army of bots requesting public endpoints and exploiting an asymmetry of compute requirements.</w:t>
+      </w:r>
+    </w:p>
+    <w:p>
+      <w:pPr>
+        <w:ind w:firstLine="720"/>
+      </w:pPr>
+      <w:r>
+        <w:t>Another common solution is to do nothing and assume that it will not impact their business. This appear is choosing to ignore the risks and will eventually be forced to handle the scenario during a mild crisis. Like the bad patch scenario, the root cause might not be a malicious actor, but some event such as a positive viral video.</w:t>
+      </w:r>
+    </w:p>
+    <w:p>
+      <w:pPr>
+        <w:pStyle w:val="Heading2"/>
+      </w:pPr>
+      <w:r>
+        <w:t>Systems based on OpenFlow</w:t>
+      </w:r>
+    </w:p>
+    <w:p>
+      <w:r>
+        <w:tab/>
+        <w:t>The current state-of-the-art solutions for enforcing Quality of Service leverage the OpenFlow 1.3 specification’s addition of networking queues</w:t>
+      </w:r>
+      <w:sdt>
+        <w:sdtPr>
+          <w:id w:val="1943878404"/>
+          <w:citation/>
+        </w:sdtPr>
+        <w:sdtContent>
+          <w:r>
+            <w:fldChar w:fldCharType="begin"/>
+          </w:r>
+          <w:r>
+            <w:instrText xml:space="preserve"> CITATION Mir15 \l 1033 </w:instrText>
+          </w:r>
+          <w:r>
+            <w:fldChar w:fldCharType="separate"/>
+          </w:r>
+          <w:r>
+            <w:rPr>
+              <w:noProof/>
+            </w:rPr>
+            <w:t xml:space="preserve"> (Mirchev, 2015)</w:t>
+          </w:r>
+          <w:r>
+            <w:fldChar w:fldCharType="end"/>
+          </w:r>
+        </w:sdtContent>
+      </w:sdt>
+      <w:r>
+        <w:t xml:space="preserve">. </w:t>
+      </w:r>
+      <w:r>
+        <w:t xml:space="preserve">An example implementation might create N priority queues, then use a fair sharing algorithm to drain them accordingly. If a flow is detected to be violating </w:t>
+      </w:r>
+      <w:r>
+        <w:t xml:space="preserve">a </w:t>
+      </w:r>
+      <w:r>
+        <w:t xml:space="preserve">resource </w:t>
+      </w:r>
+      <w:r>
+        <w:t>quota</w:t>
+      </w:r>
+      <w:r>
+        <w:t>,</w:t>
+      </w:r>
+      <w:r>
+        <w:t xml:space="preserve"> </w:t>
+      </w:r>
+      <w:r>
+        <w:t>then it is associated with a lower level priority queue</w:t>
+      </w:r>
+      <w:r>
+        <w:t xml:space="preserve">. </w:t>
+      </w:r>
+    </w:p>
+    <w:p>
+      <w:pPr>
+        <w:ind w:firstLine="720"/>
+      </w:pPr>
+      <w:r>
+        <w:t>One of the challenges with this approach is that OpenFlow supports a finite number of queues, and this can lead to the scenario that high priority (e.g. interactive traffic) is remediated at in exchange for lower priority traffic (e.g. background copy jobs) being delayed. While this is a preferred state it is not sustainable long term. Eventually the applications will timeout and need to compensate the operations.</w:t>
+      </w:r>
+    </w:p>
+    <w:p>
+      <w:pPr>
+        <w:ind w:firstLine="720"/>
+      </w:pPr>
+      <w:r>
+        <w:t xml:space="preserve">Another new solution was published last month, that replaces the TCAM design with Static Random-Access Memory (SRAM) Field Programmable Gate Arrays (FPGA) devices. Their approach improved read operations by 2.5x using a 2/3rds less power. This was achieved </w:t>
+      </w:r>
+      <w:r>
+        <w:lastRenderedPageBreak/>
+        <w:t xml:space="preserve">by reprogramming the logic gates </w:t>
+      </w:r>
+      <w:r>
+        <w:t xml:space="preserve">into multiple filter masks, then taking a union of the masks to reconstruct the same answer as TCAM. </w:t>
+      </w:r>
+    </w:p>
+    <w:p>
+      <w:pPr>
+        <w:ind w:firstLine="720"/>
+      </w:pPr>
+      <w:r>
+        <w:t xml:space="preserve">However, there is a performance penalty each time the route table needs to be updated. This is caused by the logic gates needing to perform blocking I/O while the configuration is rearranged. In the worst case this can result in all gates being touched and require over 500 clock cycles to complete. The authors propose that partitioning and sorting algorithms could be used to reduce the probability that large numbers of gates need to be modified. Additional research is required in this area as it might not be performant for certain highly dynamic environments (e.g. wireless </w:t>
+      </w:r>
+      <w:proofErr w:type="spellStart"/>
+      <w:r>
+        <w:t>IIoT</w:t>
+      </w:r>
+      <w:proofErr w:type="spellEnd"/>
+      <w:r>
+        <w:t xml:space="preserve"> and 5G services).</w:t>
+      </w:r>
+    </w:p>
+    <w:p>
+      <w:pPr>
+        <w:pStyle w:val="Heading1"/>
+      </w:pPr>
+      <w:r>
+        <w:t>Conclusions</w:t>
+      </w:r>
+    </w:p>
+    <w:p>
+      <w:r>
+        <w:tab/>
+        <w:t>Ensuring Quality of Service with software defined networks is an easier problem than traditional networks, as the system can be dynamic and responsive to a holistic view. However, many of the same challenges continue to exist in the new paradigm. These systems need to express granular policy so that expected increases in legitimate</w:t>
+      </w:r>
+      <w:r>
+        <w:t xml:space="preserve"> (e.g. </w:t>
+      </w:r>
+      <w:proofErr w:type="spellStart"/>
+      <w:r>
+        <w:t>IIoT</w:t>
+      </w:r>
+      <w:proofErr w:type="spellEnd"/>
+      <w:r>
+        <w:t>)</w:t>
+      </w:r>
+      <w:r>
+        <w:t xml:space="preserve"> and malicious</w:t>
+      </w:r>
+      <w:r>
+        <w:t xml:space="preserve"> (e.g. DDoS)</w:t>
+      </w:r>
+      <w:r>
+        <w:t xml:space="preserve"> traffic </w:t>
+      </w:r>
+      <w:r>
+        <w:t xml:space="preserve">can </w:t>
+      </w:r>
+      <w:r>
+        <w:t>co-exist without disrupting the continuity of core business services.</w:t>
+      </w:r>
+    </w:p>
+    <w:p>
+      <w:r>
+        <w:tab/>
+        <w:t xml:space="preserve">While research into preventing DDoS has existed for some time it has been lacking in scope and focusing on half the problem space. Application Level attacks are growing in ‘popularity’ at an alarming rate of 60% annually. This will require innovations from software defined network controllers to isolate the malicious flows and apply policies to throttle or block them. This will require solving two problems (1) build more efficient classifiers to determine if a user is malicious or not; and (2) expand the size of the OpenFlow Tables so more granular policies can be authored. </w:t>
       </w:r>
       <w:bookmarkStart w:id="0" w:name="_GoBack"/>
       <w:bookmarkEnd w:id="0"/>
-      <w:r>
-        <w:t xml:space="preserve">  </w:t>
-      </w:r>
-    </w:p>
-    <w:p/>
-    <w:p/>
+    </w:p>
     <w:sectPr>
       <w:headerReference w:type="default" r:id="rId7"/>
       <w:pgSz w:w="12240" w:h="15840"/>
@@ -981,16 +1202,7 @@
           </w:rPr>
         </w:pPr>
         <w:r>
-          <w:t>TIM-</w:t>
-        </w:r>
-        <w:r>
-          <w:t>7010</w:t>
-        </w:r>
-        <w:r>
-          <w:t xml:space="preserve">: </w:t>
-        </w:r>
-        <w:r>
-          <w:t>NETWORKING &amp; MOBILE COMPUTING</w:t>
+          <w:t>TIM-7010: NETWORKING &amp; MOBILE COMPUTING</w:t>
         </w:r>
         <w:r>
           <w:tab/>
@@ -2238,7 +2450,7 @@
 </file>
 
 <file path=customXml/itemProps1.xml><?xml version="1.0" encoding="utf-8"?>
-<ds:datastoreItem xmlns:ds="http://schemas.openxmlformats.org/officeDocument/2006/customXml" ds:itemID="{2496AC28-7074-4EE1-916C-92C8BB26FC20}">
+<ds:datastoreItem xmlns:ds="http://schemas.openxmlformats.org/officeDocument/2006/customXml" ds:itemID="{C6DAD2A0-A711-4E80-B1B7-602B7CB241FC}">
   <ds:schemaRefs>
     <ds:schemaRef ds:uri="http://schemas.openxmlformats.org/officeDocument/2006/bibliography"/>
   </ds:schemaRefs>

</xml_diff>

<commit_message>
edited as its gotta get
</commit_message>
<xml_diff>
--- a/Section_1_SDN/Week2_Challenges/Week2_SDNProblem.docx
+++ b/Section_1_SDN/Week2_Challenges/Week2_SDNProblem.docx
@@ -74,6 +74,7 @@
         <w:br w:type="page"/>
       </w:r>
     </w:p>
+    <w:bookmarkStart w:id="0" w:name="_Toc13430694" w:displacedByCustomXml="next"/>
     <w:sdt>
       <w:sdtPr>
         <w:id w:val="234910309"/>
@@ -96,6 +97,7 @@
           <w:r>
             <w:t>Table of Contents</w:t>
           </w:r>
+          <w:bookmarkEnd w:id="0"/>
         </w:p>
         <w:p>
           <w:pPr>
@@ -104,7 +106,10 @@
               <w:tab w:val="right" w:leader="dot" w:pos="9350"/>
             </w:tabs>
             <w:rPr>
+              <w:rFonts w:asciiTheme="minorHAnsi" w:eastAsiaTheme="minorEastAsia" w:hAnsiTheme="minorHAnsi" w:cstheme="minorBidi"/>
               <w:noProof/>
+              <w:sz w:val="22"/>
+              <w:szCs w:val="22"/>
             </w:rPr>
           </w:pPr>
           <w:r>
@@ -131,13 +136,13 @@
             </w:rPr>
             <w:fldChar w:fldCharType="separate"/>
           </w:r>
-          <w:hyperlink w:anchor="_Toc13428192" w:history="1">
+          <w:hyperlink w:anchor="_Toc13430694" w:history="1">
             <w:r>
               <w:rPr>
                 <w:rStyle w:val="Hyperlink"/>
                 <w:noProof/>
               </w:rPr>
-              <w:t>QoS in Software Defined Networks</w:t>
+              <w:t>Table of Contents</w:t>
             </w:r>
             <w:r>
               <w:rPr>
@@ -158,7 +163,78 @@
                 <w:noProof/>
                 <w:webHidden/>
               </w:rPr>
-              <w:instrText xml:space="preserve"> PAGEREF _Toc13428192 \h </w:instrText>
+              <w:instrText xml:space="preserve"> PAGEREF _Toc13430694 \h </w:instrText>
+            </w:r>
+            <w:r>
+              <w:rPr>
+                <w:noProof/>
+                <w:webHidden/>
+              </w:rPr>
+            </w:r>
+            <w:r>
+              <w:rPr>
+                <w:noProof/>
+                <w:webHidden/>
+              </w:rPr>
+              <w:fldChar w:fldCharType="separate"/>
+            </w:r>
+            <w:r>
+              <w:rPr>
+                <w:noProof/>
+                <w:webHidden/>
+              </w:rPr>
+              <w:t>1</w:t>
+            </w:r>
+            <w:r>
+              <w:rPr>
+                <w:noProof/>
+                <w:webHidden/>
+              </w:rPr>
+              <w:fldChar w:fldCharType="end"/>
+            </w:r>
+          </w:hyperlink>
+        </w:p>
+        <w:p>
+          <w:pPr>
+            <w:pStyle w:val="TOC1"/>
+            <w:tabs>
+              <w:tab w:val="right" w:leader="dot" w:pos="9350"/>
+            </w:tabs>
+            <w:rPr>
+              <w:rFonts w:asciiTheme="minorHAnsi" w:eastAsiaTheme="minorEastAsia" w:hAnsiTheme="minorHAnsi" w:cstheme="minorBidi"/>
+              <w:noProof/>
+              <w:sz w:val="22"/>
+              <w:szCs w:val="22"/>
+            </w:rPr>
+          </w:pPr>
+          <w:hyperlink w:anchor="_Toc13430695" w:history="1">
+            <w:r>
+              <w:rPr>
+                <w:rStyle w:val="Hyperlink"/>
+                <w:noProof/>
+              </w:rPr>
+              <w:t>Software Defined Network Problem Statement</w:t>
+            </w:r>
+            <w:r>
+              <w:rPr>
+                <w:noProof/>
+                <w:webHidden/>
+              </w:rPr>
+              <w:tab/>
+            </w:r>
+            <w:r>
+              <w:rPr>
+                <w:noProof/>
+                <w:webHidden/>
+              </w:rPr>
+              <w:fldChar w:fldCharType="begin"/>
+            </w:r>
+            <w:r>
+              <w:rPr>
+                <w:noProof/>
+                <w:webHidden/>
+              </w:rPr>
+              <w:instrText xml:space="preserve"> PAGEREF _Toc13430695 \h </w:instrText>
             </w:r>
             <w:r>
               <w:rPr>
@@ -196,10 +272,13 @@
               <w:tab w:val="right" w:leader="dot" w:pos="9350"/>
             </w:tabs>
             <w:rPr>
+              <w:rFonts w:asciiTheme="minorHAnsi" w:eastAsiaTheme="minorEastAsia" w:hAnsiTheme="minorHAnsi" w:cstheme="minorBidi"/>
               <w:noProof/>
+              <w:sz w:val="22"/>
+              <w:szCs w:val="22"/>
             </w:rPr>
           </w:pPr>
-          <w:hyperlink w:anchor="_Toc13428193" w:history="1">
+          <w:hyperlink w:anchor="_Toc13430696" w:history="1">
             <w:r>
               <w:rPr>
                 <w:rStyle w:val="Hyperlink"/>
@@ -226,7 +305,7 @@
                 <w:noProof/>
                 <w:webHidden/>
               </w:rPr>
-              <w:instrText xml:space="preserve"> PAGEREF _Toc13428193 \h </w:instrText>
+              <w:instrText xml:space="preserve"> PAGEREF _Toc13430696 \h </w:instrText>
             </w:r>
             <w:r>
               <w:rPr>
@@ -264,10 +343,13 @@
               <w:tab w:val="right" w:leader="dot" w:pos="9350"/>
             </w:tabs>
             <w:rPr>
+              <w:rFonts w:asciiTheme="minorHAnsi" w:eastAsiaTheme="minorEastAsia" w:hAnsiTheme="minorHAnsi" w:cstheme="minorBidi"/>
               <w:noProof/>
+              <w:sz w:val="22"/>
+              <w:szCs w:val="22"/>
             </w:rPr>
           </w:pPr>
-          <w:hyperlink w:anchor="_Toc13428194" w:history="1">
+          <w:hyperlink w:anchor="_Toc13430697" w:history="1">
             <w:r>
               <w:rPr>
                 <w:rStyle w:val="Hyperlink"/>
@@ -294,7 +376,7 @@
                 <w:noProof/>
                 <w:webHidden/>
               </w:rPr>
-              <w:instrText xml:space="preserve"> PAGEREF _Toc13428194 \h </w:instrText>
+              <w:instrText xml:space="preserve"> PAGEREF _Toc13430697 \h </w:instrText>
             </w:r>
             <w:r>
               <w:rPr>
@@ -332,10 +414,13 @@
               <w:tab w:val="right" w:leader="dot" w:pos="9350"/>
             </w:tabs>
             <w:rPr>
+              <w:rFonts w:asciiTheme="minorHAnsi" w:eastAsiaTheme="minorEastAsia" w:hAnsiTheme="minorHAnsi" w:cstheme="minorBidi"/>
               <w:noProof/>
+              <w:sz w:val="22"/>
+              <w:szCs w:val="22"/>
             </w:rPr>
           </w:pPr>
-          <w:hyperlink w:anchor="_Toc13428195" w:history="1">
+          <w:hyperlink w:anchor="_Toc13430698" w:history="1">
             <w:r>
               <w:rPr>
                 <w:rStyle w:val="Hyperlink"/>
@@ -362,7 +447,7 @@
                 <w:noProof/>
                 <w:webHidden/>
               </w:rPr>
-              <w:instrText xml:space="preserve"> PAGEREF _Toc13428195 \h </w:instrText>
+              <w:instrText xml:space="preserve"> PAGEREF _Toc13430698 \h </w:instrText>
             </w:r>
             <w:r>
               <w:rPr>
@@ -400,10 +485,13 @@
               <w:tab w:val="right" w:leader="dot" w:pos="9350"/>
             </w:tabs>
             <w:rPr>
+              <w:rFonts w:asciiTheme="minorHAnsi" w:eastAsiaTheme="minorEastAsia" w:hAnsiTheme="minorHAnsi" w:cstheme="minorBidi"/>
               <w:noProof/>
+              <w:sz w:val="22"/>
+              <w:szCs w:val="22"/>
             </w:rPr>
           </w:pPr>
-          <w:hyperlink w:anchor="_Toc13428196" w:history="1">
+          <w:hyperlink w:anchor="_Toc13430699" w:history="1">
             <w:r>
               <w:rPr>
                 <w:rStyle w:val="Hyperlink"/>
@@ -430,7 +518,7 @@
                 <w:noProof/>
                 <w:webHidden/>
               </w:rPr>
-              <w:instrText xml:space="preserve"> PAGEREF _Toc13428196 \h </w:instrText>
+              <w:instrText xml:space="preserve"> PAGEREF _Toc13430699 \h </w:instrText>
             </w:r>
             <w:r>
               <w:rPr>
@@ -468,16 +556,19 @@
               <w:tab w:val="right" w:leader="dot" w:pos="9350"/>
             </w:tabs>
             <w:rPr>
+              <w:rFonts w:asciiTheme="minorHAnsi" w:eastAsiaTheme="minorEastAsia" w:hAnsiTheme="minorHAnsi" w:cstheme="minorBidi"/>
               <w:noProof/>
+              <w:sz w:val="22"/>
+              <w:szCs w:val="22"/>
             </w:rPr>
           </w:pPr>
-          <w:hyperlink w:anchor="_Toc13428197" w:history="1">
+          <w:hyperlink w:anchor="_Toc13430700" w:history="1">
             <w:r>
               <w:rPr>
                 <w:rStyle w:val="Hyperlink"/>
                 <w:noProof/>
               </w:rPr>
-              <w:t>Challenges from Limited Data Sets</w:t>
+              <w:t>Impact of Limited Data Sets</w:t>
             </w:r>
             <w:r>
               <w:rPr>
@@ -498,7 +589,7 @@
                 <w:noProof/>
                 <w:webHidden/>
               </w:rPr>
-              <w:instrText xml:space="preserve"> PAGEREF _Toc13428197 \h </w:instrText>
+              <w:instrText xml:space="preserve"> PAGEREF _Toc13430700 \h </w:instrText>
             </w:r>
             <w:r>
               <w:rPr>
@@ -536,10 +627,13 @@
               <w:tab w:val="right" w:leader="dot" w:pos="9350"/>
             </w:tabs>
             <w:rPr>
+              <w:rFonts w:asciiTheme="minorHAnsi" w:eastAsiaTheme="minorEastAsia" w:hAnsiTheme="minorHAnsi" w:cstheme="minorBidi"/>
               <w:noProof/>
+              <w:sz w:val="22"/>
+              <w:szCs w:val="22"/>
             </w:rPr>
           </w:pPr>
-          <w:hyperlink w:anchor="_Toc13428198" w:history="1">
+          <w:hyperlink w:anchor="_Toc13430701" w:history="1">
             <w:r>
               <w:rPr>
                 <w:rStyle w:val="Hyperlink"/>
@@ -566,7 +660,7 @@
                 <w:noProof/>
                 <w:webHidden/>
               </w:rPr>
-              <w:instrText xml:space="preserve"> PAGEREF _Toc13428198 \h </w:instrText>
+              <w:instrText xml:space="preserve"> PAGEREF _Toc13430701 \h </w:instrText>
             </w:r>
             <w:r>
               <w:rPr>
@@ -604,10 +698,13 @@
               <w:tab w:val="right" w:leader="dot" w:pos="9350"/>
             </w:tabs>
             <w:rPr>
+              <w:rFonts w:asciiTheme="minorHAnsi" w:eastAsiaTheme="minorEastAsia" w:hAnsiTheme="minorHAnsi" w:cstheme="minorBidi"/>
               <w:noProof/>
+              <w:sz w:val="22"/>
+              <w:szCs w:val="22"/>
             </w:rPr>
           </w:pPr>
-          <w:hyperlink w:anchor="_Toc13428199" w:history="1">
+          <w:hyperlink w:anchor="_Toc13430702" w:history="1">
             <w:r>
               <w:rPr>
                 <w:rStyle w:val="Hyperlink"/>
@@ -634,7 +731,7 @@
                 <w:noProof/>
                 <w:webHidden/>
               </w:rPr>
-              <w:instrText xml:space="preserve"> PAGEREF _Toc13428199 \h </w:instrText>
+              <w:instrText xml:space="preserve"> PAGEREF _Toc13430702 \h </w:instrText>
             </w:r>
             <w:r>
               <w:rPr>
@@ -672,10 +769,13 @@
               <w:tab w:val="right" w:leader="dot" w:pos="9350"/>
             </w:tabs>
             <w:rPr>
+              <w:rFonts w:asciiTheme="minorHAnsi" w:eastAsiaTheme="minorEastAsia" w:hAnsiTheme="minorHAnsi" w:cstheme="minorBidi"/>
               <w:noProof/>
+              <w:sz w:val="22"/>
+              <w:szCs w:val="22"/>
             </w:rPr>
           </w:pPr>
-          <w:hyperlink w:anchor="_Toc13428200" w:history="1">
+          <w:hyperlink w:anchor="_Toc13430703" w:history="1">
             <w:r>
               <w:rPr>
                 <w:rStyle w:val="Hyperlink"/>
@@ -702,7 +802,7 @@
                 <w:noProof/>
                 <w:webHidden/>
               </w:rPr>
-              <w:instrText xml:space="preserve"> PAGEREF _Toc13428200 \h </w:instrText>
+              <w:instrText xml:space="preserve"> PAGEREF _Toc13430703 \h </w:instrText>
             </w:r>
             <w:r>
               <w:rPr>
@@ -740,10 +840,13 @@
               <w:tab w:val="right" w:leader="dot" w:pos="9350"/>
             </w:tabs>
             <w:rPr>
+              <w:rFonts w:asciiTheme="minorHAnsi" w:eastAsiaTheme="minorEastAsia" w:hAnsiTheme="minorHAnsi" w:cstheme="minorBidi"/>
               <w:noProof/>
+              <w:sz w:val="22"/>
+              <w:szCs w:val="22"/>
             </w:rPr>
           </w:pPr>
-          <w:hyperlink w:anchor="_Toc13428201" w:history="1">
+          <w:hyperlink w:anchor="_Toc13430704" w:history="1">
             <w:r>
               <w:rPr>
                 <w:rStyle w:val="Hyperlink"/>
@@ -770,7 +873,7 @@
                 <w:noProof/>
                 <w:webHidden/>
               </w:rPr>
-              <w:instrText xml:space="preserve"> PAGEREF _Toc13428201 \h </w:instrText>
+              <w:instrText xml:space="preserve"> PAGEREF _Toc13430704 \h </w:instrText>
             </w:r>
             <w:r>
               <w:rPr>
@@ -808,10 +911,13 @@
               <w:tab w:val="right" w:leader="dot" w:pos="9350"/>
             </w:tabs>
             <w:rPr>
+              <w:rFonts w:asciiTheme="minorHAnsi" w:eastAsiaTheme="minorEastAsia" w:hAnsiTheme="minorHAnsi" w:cstheme="minorBidi"/>
               <w:noProof/>
+              <w:sz w:val="22"/>
+              <w:szCs w:val="22"/>
             </w:rPr>
           </w:pPr>
-          <w:hyperlink w:anchor="_Toc13428202" w:history="1">
+          <w:hyperlink w:anchor="_Toc13430705" w:history="1">
             <w:r>
               <w:rPr>
                 <w:rStyle w:val="Hyperlink"/>
@@ -838,7 +944,7 @@
                 <w:noProof/>
                 <w:webHidden/>
               </w:rPr>
-              <w:instrText xml:space="preserve"> PAGEREF _Toc13428202 \h </w:instrText>
+              <w:instrText xml:space="preserve"> PAGEREF _Toc13430705 \h </w:instrText>
             </w:r>
             <w:r>
               <w:rPr>
@@ -876,10 +982,13 @@
               <w:tab w:val="right" w:leader="dot" w:pos="9350"/>
             </w:tabs>
             <w:rPr>
+              <w:rFonts w:asciiTheme="minorHAnsi" w:eastAsiaTheme="minorEastAsia" w:hAnsiTheme="minorHAnsi" w:cstheme="minorBidi"/>
               <w:noProof/>
+              <w:sz w:val="22"/>
+              <w:szCs w:val="22"/>
             </w:rPr>
           </w:pPr>
-          <w:hyperlink w:anchor="_Toc13428203" w:history="1">
+          <w:hyperlink w:anchor="_Toc13430706" w:history="1">
             <w:r>
               <w:rPr>
                 <w:rStyle w:val="Hyperlink"/>
@@ -906,7 +1015,7 @@
                 <w:noProof/>
                 <w:webHidden/>
               </w:rPr>
-              <w:instrText xml:space="preserve"> PAGEREF _Toc13428203 \h </w:instrText>
+              <w:instrText xml:space="preserve"> PAGEREF _Toc13430706 \h </w:instrText>
             </w:r>
             <w:r>
               <w:rPr>
@@ -964,7 +1073,6 @@
           <w:b/>
         </w:rPr>
       </w:pPr>
-      <w:bookmarkStart w:id="0" w:name="_Toc13428192"/>
       <w:r>
         <w:br w:type="page"/>
       </w:r>
@@ -973,20 +1081,15 @@
       <w:pPr>
         <w:pStyle w:val="Heading1"/>
       </w:pPr>
+      <w:bookmarkStart w:id="1" w:name="_Toc13430695"/>
       <w:r>
         <w:lastRenderedPageBreak/>
-        <w:t>QoS</w:t>
-      </w:r>
-      <w:r>
-        <w:t xml:space="preserve"> </w:t>
-      </w:r>
-      <w:r>
-        <w:t>in</w:t>
-      </w:r>
-      <w:r>
-        <w:t xml:space="preserve"> Software Defined Networks</w:t>
-      </w:r>
-      <w:bookmarkEnd w:id="0"/>
+        <w:t>Software Defined Network</w:t>
+      </w:r>
+      <w:r>
+        <w:t xml:space="preserve"> Problem Statement</w:t>
+      </w:r>
+      <w:bookmarkEnd w:id="1"/>
     </w:p>
     <w:p>
       <w:r>
@@ -997,7 +1100,12 @@
         <w:t xml:space="preserve"> by enforcing a </w:t>
       </w:r>
       <w:r>
-        <w:t>clear separation of application, control, and data planes</w:t>
+        <w:t>clear separation of application, c</w:t>
+      </w:r>
+      <w:bookmarkStart w:id="2" w:name="_GoBack"/>
+      <w:bookmarkEnd w:id="2"/>
+      <w:r>
+        <w:t>ontrol, and data planes</w:t>
       </w:r>
       <w:r>
         <w:t xml:space="preserve">. The separation of duties results in </w:t>
@@ -1015,7 +1123,13 @@
         <w:t xml:space="preserve">standardized </w:t>
       </w:r>
       <w:r>
-        <w:t>viewing and modifying the network configuration across vendors; and (3) general purpose programming languages can register for networking events across the pipeline. Having these capabilities enables networks to be highly dynamic and reactive to issues impacting the Service Level Agreements (SLA).</w:t>
+        <w:t>viewing and modif</w:t>
+      </w:r>
+      <w:r>
+        <w:t>ication of</w:t>
+      </w:r>
+      <w:r>
+        <w:t xml:space="preserve"> the network configuration across vendors; and (3) general purpose programming languages can register for networking events across the pipeline. Having these capabilities enables networks to be highly dynamic and reactive to issues impacting the Service Level Agreements (SLA).</w:t>
       </w:r>
     </w:p>
     <w:p>
@@ -1036,7 +1150,19 @@
         <w:t xml:space="preserve"> </w:t>
       </w:r>
       <w:r>
-        <w:t>mechanisms for increasing the supportable size of Policy</w:t>
+        <w:t xml:space="preserve">mechanisms </w:t>
+      </w:r>
+      <w:r>
+        <w:t>to</w:t>
+      </w:r>
+      <w:r>
+        <w:t xml:space="preserve"> increas</w:t>
+      </w:r>
+      <w:r>
+        <w:t>e</w:t>
+      </w:r>
+      <w:r>
+        <w:t xml:space="preserve"> the supportable size of Policy</w:t>
       </w:r>
       <w:r>
         <w:t>-</w:t>
@@ -1105,7 +1231,15 @@
         </w:sdtContent>
       </w:sdt>
       <w:r>
-        <w:t>. If these tables are unable to continue growing at a sustainable rate</w:t>
+        <w:t xml:space="preserve">. </w:t>
+      </w:r>
+    </w:p>
+    <w:p>
+      <w:pPr>
+        <w:ind w:firstLine="720"/>
+      </w:pPr>
+      <w:r>
+        <w:t>If these tables are unable to continue growing at a sustainable rate</w:t>
       </w:r>
       <w:r>
         <w:t>,</w:t>
@@ -1156,11 +1290,11 @@
       <w:pPr>
         <w:pStyle w:val="Heading2"/>
       </w:pPr>
-      <w:bookmarkStart w:id="1" w:name="_Toc13428193"/>
+      <w:bookmarkStart w:id="3" w:name="_Toc13430696"/>
       <w:r>
         <w:t>What is TCAM</w:t>
       </w:r>
-      <w:bookmarkEnd w:id="1"/>
+      <w:bookmarkEnd w:id="3"/>
     </w:p>
     <w:p>
       <w:r>
@@ -1452,11 +1586,11 @@
       <w:pPr>
         <w:pStyle w:val="Heading1"/>
       </w:pPr>
-      <w:bookmarkStart w:id="2" w:name="_Toc13428194"/>
+      <w:bookmarkStart w:id="4" w:name="_Toc13430697"/>
       <w:r>
         <w:t>Influence of Legitimate Traffic</w:t>
       </w:r>
-      <w:bookmarkEnd w:id="2"/>
+      <w:bookmarkEnd w:id="4"/>
     </w:p>
     <w:p>
       <w:pPr>
@@ -1555,7 +1689,13 @@
         <w:t xml:space="preserve">in their local flow tables </w:t>
       </w:r>
       <w:r>
-        <w:t xml:space="preserve">as a requirement </w:t>
+        <w:t>as a requirement</w:t>
+      </w:r>
+      <w:r>
+        <w:t xml:space="preserve"> to route</w:t>
+      </w:r>
+      <w:r>
+        <w:t xml:space="preserve"> </w:t>
       </w:r>
       <w:r>
         <w:t>their traffic</w:t>
@@ -1717,22 +1857,16 @@
       <w:r>
         <w:t xml:space="preserve">. </w:t>
       </w:r>
-      <w:r>
-        <w:t xml:space="preserve">Network policy will need to be detailed enough to handle legitimate degradation of performance as well as network attacks, as a requirement of both safety and </w:t>
-      </w:r>
-      <w:r>
-        <w:t xml:space="preserve">maintain continuity of core business services. </w:t>
-      </w:r>
     </w:p>
     <w:p>
       <w:pPr>
         <w:pStyle w:val="Heading1"/>
       </w:pPr>
-      <w:bookmarkStart w:id="3" w:name="_Toc13428195"/>
+      <w:bookmarkStart w:id="5" w:name="_Toc13430698"/>
       <w:r>
         <w:t>Influence of Malicious Traffic</w:t>
       </w:r>
-      <w:bookmarkEnd w:id="3"/>
+      <w:bookmarkEnd w:id="5"/>
     </w:p>
     <w:p>
       <w:r>
@@ -1806,19 +1940,40 @@
       <w:pPr>
         <w:pStyle w:val="Heading2"/>
       </w:pPr>
-      <w:bookmarkStart w:id="4" w:name="_Toc13428196"/>
+      <w:bookmarkStart w:id="6" w:name="_Toc13430699"/>
       <w:r>
         <w:t>Understanding DDoS Scenarios</w:t>
       </w:r>
-      <w:bookmarkEnd w:id="4"/>
+      <w:bookmarkEnd w:id="6"/>
     </w:p>
     <w:p>
       <w:r>
         <w:tab/>
-        <w:t xml:space="preserve">A Denial of Service (DoS) attack occurs when a malicious actor performs some action on a resource </w:t>
-      </w:r>
-      <w:r>
-        <w:t xml:space="preserve">to prevent </w:t>
+        <w:t>A Denial of Service (DoS) attack occurs when a malicious</w:t>
+      </w:r>
+      <w:r>
+        <w:t xml:space="preserve"> or erroneous</w:t>
+      </w:r>
+      <w:r>
+        <w:t xml:space="preserve"> actor performs some action </w:t>
+      </w:r>
+      <w:r>
+        <w:t xml:space="preserve">on </w:t>
+      </w:r>
+      <w:r>
+        <w:t xml:space="preserve">resource </w:t>
+      </w:r>
+      <w:r>
+        <w:t xml:space="preserve">and </w:t>
+      </w:r>
+      <w:r>
+        <w:t>prevent</w:t>
+      </w:r>
+      <w:r>
+        <w:t>s</w:t>
+      </w:r>
+      <w:r>
+        <w:t xml:space="preserve"> </w:t>
       </w:r>
       <w:r>
         <w:t xml:space="preserve">another user from accessing it. A Distributed Denial of Service (DDoS) occurs when a malicious actor uses multiple intermediaries to </w:t>
@@ -1876,17 +2031,28 @@
     </w:p>
     <w:p>
       <w:pPr>
+        <w:spacing w:after="160" w:line="259" w:lineRule="auto"/>
+        <w:rPr>
+          <w:b/>
+        </w:rPr>
+      </w:pPr>
+      <w:r>
+        <w:br w:type="page"/>
+      </w:r>
+    </w:p>
+    <w:p>
+      <w:pPr>
         <w:pStyle w:val="Heading2"/>
       </w:pPr>
-      <w:bookmarkStart w:id="5" w:name="_Toc13428197"/>
+      <w:bookmarkStart w:id="7" w:name="_Toc13430700"/>
       <w:r>
         <w:lastRenderedPageBreak/>
-        <w:t xml:space="preserve">Challenges from </w:t>
+        <w:t xml:space="preserve">Impact of </w:t>
       </w:r>
       <w:r>
         <w:t>Limited Data Sets</w:t>
       </w:r>
-      <w:bookmarkEnd w:id="5"/>
+      <w:bookmarkEnd w:id="7"/>
     </w:p>
     <w:p>
       <w:pPr>
@@ -2033,10 +2199,16 @@
         <w:t xml:space="preserve">can </w:t>
       </w:r>
       <w:r>
-        <w:t xml:space="preserve">mitigate the issue at the edge and </w:t>
-      </w:r>
-      <w:r>
-        <w:t xml:space="preserve">making portion a </w:t>
+        <w:t xml:space="preserve">mitigate the issue at the edge </w:t>
+      </w:r>
+      <w:r>
+        <w:t xml:space="preserve">making </w:t>
+      </w:r>
+      <w:r>
+        <w:t xml:space="preserve">this </w:t>
+      </w:r>
+      <w:r>
+        <w:t xml:space="preserve">portion a </w:t>
       </w:r>
       <w:r>
         <w:t>most</w:t>
@@ -2088,14 +2260,14 @@
       <w:pPr>
         <w:pStyle w:val="Heading2"/>
       </w:pPr>
-      <w:bookmarkStart w:id="6" w:name="_Toc13428198"/>
+      <w:bookmarkStart w:id="8" w:name="_Toc13430701"/>
       <w:r>
         <w:t>Challenges in Managing Application Level</w:t>
       </w:r>
       <w:r>
         <w:t xml:space="preserve"> Attacks</w:t>
       </w:r>
-      <w:bookmarkEnd w:id="6"/>
+      <w:bookmarkEnd w:id="8"/>
     </w:p>
     <w:p>
       <w:r>
@@ -2171,7 +2343,28 @@
         <w:t xml:space="preserve"> </w:t>
       </w:r>
       <w:r>
-        <w:t>Classification algorithms can use the macro view to determine if the user’s behavior is human, bot, or malware.</w:t>
+        <w:t>Classification algorithms can use th</w:t>
+      </w:r>
+      <w:r>
+        <w:t>is</w:t>
+      </w:r>
+      <w:r>
+        <w:t xml:space="preserve"> macro view </w:t>
+      </w:r>
+      <w:r>
+        <w:lastRenderedPageBreak/>
+        <w:t>to determine if the user’s behavior is human, bot, or malware.</w:t>
+      </w:r>
+      <w:r>
+        <w:t xml:space="preserve"> The creation of these algorithms is currently an open </w:t>
+      </w:r>
+      <w:proofErr w:type="gramStart"/>
+      <w:r>
+        <w:t>problem in itself</w:t>
+      </w:r>
+      <w:proofErr w:type="gramEnd"/>
+      <w:r>
+        <w:t>.</w:t>
       </w:r>
     </w:p>
     <w:p>
@@ -2179,7 +2372,6 @@
         <w:ind w:firstLine="720"/>
       </w:pPr>
       <w:r>
-        <w:lastRenderedPageBreak/>
         <w:t>When an attack is detected</w:t>
       </w:r>
       <w:r>
@@ -2291,7 +2483,7 @@
       <w:pPr>
         <w:pStyle w:val="Heading1"/>
       </w:pPr>
-      <w:bookmarkStart w:id="7" w:name="_Toc13428199"/>
+      <w:bookmarkStart w:id="9" w:name="_Toc13430702"/>
       <w:r>
         <w:t>Alternative</w:t>
       </w:r>
@@ -2301,17 +2493,17 @@
       <w:r>
         <w:t>Solutions</w:t>
       </w:r>
-      <w:bookmarkEnd w:id="7"/>
+      <w:bookmarkEnd w:id="9"/>
     </w:p>
     <w:p>
       <w:pPr>
         <w:pStyle w:val="Heading2"/>
       </w:pPr>
-      <w:bookmarkStart w:id="8" w:name="_Toc13428200"/>
+      <w:bookmarkStart w:id="10" w:name="_Toc13430703"/>
       <w:r>
         <w:t>Systems based on Traditional Networking</w:t>
       </w:r>
-      <w:bookmarkEnd w:id="8"/>
+      <w:bookmarkEnd w:id="10"/>
     </w:p>
     <w:p>
       <w:r>
@@ -2369,28 +2561,7 @@
         <w:t>levels of chaos.</w:t>
       </w:r>
       <w:r>
-        <w:t xml:space="preserve"> If the </w:t>
-      </w:r>
-      <w:r>
-        <w:t xml:space="preserve">network operating </w:t>
-      </w:r>
-      <w:r>
-        <w:t>system is unable to detect and quarantine the misconfigured devices, they will degrade the overall health of the topology.</w:t>
-      </w:r>
-      <w:r>
-        <w:t xml:space="preserve"> A design goal of </w:t>
-      </w:r>
-      <w:r>
-        <w:t>the</w:t>
-      </w:r>
-      <w:r>
-        <w:t xml:space="preserve"> network operating system should include </w:t>
-      </w:r>
-      <w:r>
-        <w:t xml:space="preserve">reducing the blast radius of </w:t>
-      </w:r>
-      <w:r>
-        <w:t>both erroneous and malicious scenarios.</w:t>
+        <w:t xml:space="preserve"> </w:t>
       </w:r>
     </w:p>
     <w:p>
@@ -2398,45 +2569,88 @@
         <w:ind w:firstLine="720"/>
       </w:pPr>
       <w:r>
-        <w:t xml:space="preserve">Web Application Firewalls </w:t>
-      </w:r>
-      <w:r>
-        <w:t xml:space="preserve">(WAF) </w:t>
-      </w:r>
-      <w:r>
-        <w:t xml:space="preserve">can detect a subset of malicious attacks, such as SQL Injections and </w:t>
-      </w:r>
-      <w:r>
-        <w:t>specific</w:t>
-      </w:r>
-      <w:r>
-        <w:t xml:space="preserve"> HTTP flooding attacks. These technologies </w:t>
-      </w:r>
-      <w:r>
-        <w:t xml:space="preserve">do not protect against an army of bots requesting </w:t>
-      </w:r>
-      <w:r>
-        <w:t xml:space="preserve">public web pages as a mechanism to </w:t>
-      </w:r>
-      <w:r>
-        <w:t>exploit an asymmetry of comput</w:t>
-      </w:r>
-      <w:r>
-        <w:t>ation</w:t>
-      </w:r>
-      <w:r>
-        <w:t xml:space="preserve"> requirements.</w:t>
-      </w:r>
-      <w:r>
-        <w:t xml:space="preserve"> That is not to suggest that deploying WAF is a terrible idea; it is better than nothing and should be a standard tool in every network </w:t>
-      </w:r>
-      <w:proofErr w:type="gramStart"/>
-      <w:r>
-        <w:t>administrators</w:t>
-      </w:r>
-      <w:proofErr w:type="gramEnd"/>
-      <w:r>
-        <w:t xml:space="preserve"> toolbox.</w:t>
+        <w:t xml:space="preserve">If the </w:t>
+      </w:r>
+      <w:r>
+        <w:t>N</w:t>
+      </w:r>
+      <w:r>
+        <w:t xml:space="preserve">etwork </w:t>
+      </w:r>
+      <w:r>
+        <w:t>O</w:t>
+      </w:r>
+      <w:r>
+        <w:t xml:space="preserve">perating </w:t>
+      </w:r>
+      <w:r>
+        <w:t>S</w:t>
+      </w:r>
+      <w:r>
+        <w:t>ystem</w:t>
+      </w:r>
+      <w:r>
+        <w:t xml:space="preserve"> (NOS)</w:t>
+      </w:r>
+      <w:r>
+        <w:t xml:space="preserve"> is unable to detect and quarantine the misconfigured devices, they will degrade the overall health of the topology.</w:t>
+      </w:r>
+      <w:r>
+        <w:t xml:space="preserve"> A design goal of </w:t>
+      </w:r>
+      <w:r>
+        <w:t>the</w:t>
+      </w:r>
+      <w:r>
+        <w:t xml:space="preserve"> </w:t>
+      </w:r>
+      <w:r>
+        <w:t xml:space="preserve">NOS </w:t>
+      </w:r>
+      <w:r>
+        <w:t xml:space="preserve">should include </w:t>
+      </w:r>
+      <w:r>
+        <w:t xml:space="preserve">reducing the blast radius of </w:t>
+      </w:r>
+      <w:r>
+        <w:t>both erroneous and malicious scenarios.</w:t>
+      </w:r>
+      <w:r>
+        <w:t xml:space="preserve"> Containing the impact will n</w:t>
+      </w:r>
+      <w:r>
+        <w:t xml:space="preserve">etwork policy </w:t>
+      </w:r>
+      <w:r>
+        <w:t xml:space="preserve">to be </w:t>
+      </w:r>
+      <w:r>
+        <w:t xml:space="preserve">detailed enough </w:t>
+      </w:r>
+      <w:r>
+        <w:t xml:space="preserve">for both </w:t>
+      </w:r>
+      <w:r>
+        <w:t xml:space="preserve">legitimate </w:t>
+      </w:r>
+      <w:r>
+        <w:t xml:space="preserve">traffic </w:t>
+      </w:r>
+      <w:r>
+        <w:t>as well as network attacks</w:t>
+      </w:r>
+      <w:r>
+        <w:t xml:space="preserve">. These requirements will be driven both for </w:t>
+      </w:r>
+      <w:r>
+        <w:t xml:space="preserve">safety and </w:t>
+      </w:r>
+      <w:r>
+        <w:t xml:space="preserve">to </w:t>
+      </w:r>
+      <w:r>
+        <w:t>maintain continuity of core business services.</w:t>
       </w:r>
     </w:p>
     <w:p>
@@ -2445,6 +2659,52 @@
       </w:pPr>
       <w:r>
         <w:lastRenderedPageBreak/>
+        <w:t xml:space="preserve">Web Application Firewalls </w:t>
+      </w:r>
+      <w:r>
+        <w:t xml:space="preserve">(WAF) </w:t>
+      </w:r>
+      <w:r>
+        <w:t xml:space="preserve">can detect a subset of malicious attacks, such as SQL Injections and </w:t>
+      </w:r>
+      <w:r>
+        <w:t>specific</w:t>
+      </w:r>
+      <w:r>
+        <w:t xml:space="preserve"> HTTP flooding attacks. These technologies </w:t>
+      </w:r>
+      <w:r>
+        <w:t xml:space="preserve">do not protect against an army of bots requesting </w:t>
+      </w:r>
+      <w:r>
+        <w:t xml:space="preserve">public web pages as a mechanism to </w:t>
+      </w:r>
+      <w:r>
+        <w:t>exploit an asymmetry of comput</w:t>
+      </w:r>
+      <w:r>
+        <w:t>ation</w:t>
+      </w:r>
+      <w:r>
+        <w:t xml:space="preserve"> requirements.</w:t>
+      </w:r>
+      <w:r>
+        <w:t xml:space="preserve"> That is not to suggest that deploying WAF is a terrible idea; it is better than nothing and should be a standard tool in every network </w:t>
+      </w:r>
+      <w:proofErr w:type="gramStart"/>
+      <w:r>
+        <w:t>administrators</w:t>
+      </w:r>
+      <w:proofErr w:type="gramEnd"/>
+      <w:r>
+        <w:t xml:space="preserve"> toolbox.</w:t>
+      </w:r>
+    </w:p>
+    <w:p>
+      <w:pPr>
+        <w:ind w:firstLine="720"/>
+      </w:pPr>
+      <w:r>
         <w:t xml:space="preserve">Another </w:t>
       </w:r>
       <w:r>
@@ -2500,11 +2760,11 @@
       <w:pPr>
         <w:pStyle w:val="Heading2"/>
       </w:pPr>
-      <w:bookmarkStart w:id="9" w:name="_Toc13428201"/>
+      <w:bookmarkStart w:id="11" w:name="_Toc13430704"/>
       <w:r>
         <w:t>Systems based on OpenFlow</w:t>
       </w:r>
-      <w:bookmarkEnd w:id="9"/>
+      <w:bookmarkEnd w:id="11"/>
     </w:p>
     <w:p>
       <w:r>
@@ -2647,7 +2907,7 @@
         <w:ind w:firstLine="720"/>
       </w:pPr>
       <w:r>
-        <w:t xml:space="preserve">Another new solution was published last month, </w:t>
+        <w:t xml:space="preserve">A new solution was published last month, </w:t>
       </w:r>
       <w:r>
         <w:t>which</w:t>
@@ -2656,7 +2916,11 @@
         <w:t xml:space="preserve"> replaces the TCAM design with Static Random-Access Memory (SRAM) Field Programmable Gate Arrays (FPGA) devices. Their approach improved read operations by 2.5x using 2/3rds less power. </w:t>
       </w:r>
       <w:r>
-        <w:t xml:space="preserve">The performance improvement came from </w:t>
+        <w:t xml:space="preserve">The performance </w:t>
+      </w:r>
+      <w:r>
+        <w:lastRenderedPageBreak/>
+        <w:t xml:space="preserve">improvement came from </w:t>
       </w:r>
       <w:r>
         <w:t xml:space="preserve">reprogramming the logic gates </w:t>
@@ -2706,17 +2970,19 @@
         <w:t>during</w:t>
       </w:r>
       <w:r>
-        <w:t xml:space="preserve"> the rearranged. In the worst case</w:t>
+        <w:t xml:space="preserve"> the rearrange</w:t>
+      </w:r>
+      <w:r>
+        <w:t>ment</w:t>
+      </w:r>
+      <w:r>
+        <w:t>. In the worst case</w:t>
       </w:r>
       <w:r>
         <w:t>,</w:t>
       </w:r>
       <w:r>
-        <w:t xml:space="preserve"> this can result in all gates being touched and require over 500 </w:t>
-      </w:r>
-      <w:r>
-        <w:lastRenderedPageBreak/>
-        <w:t xml:space="preserve">clock cycles to complete. The authors propose that partitioning and sorting algorithms could be used to reduce the probability that large numbers of gates need to be modified. Additional research is required in this area as it might not be performant for </w:t>
+        <w:t xml:space="preserve"> this can result in all gates being touched and require over 500 clock cycles to complete. The authors propose that partitioning and sorting algorithms could be used to reduce the probability that large numbers of gates need to be modified. Additional research is required in this area as it might not be performant for </w:t>
       </w:r>
       <w:r>
         <w:t>specific</w:t>
@@ -2743,11 +3009,11 @@
       <w:pPr>
         <w:pStyle w:val="Heading1"/>
       </w:pPr>
-      <w:bookmarkStart w:id="10" w:name="_Toc13428202"/>
+      <w:bookmarkStart w:id="12" w:name="_Toc13430705"/>
       <w:r>
         <w:t>Conclusions</w:t>
       </w:r>
-      <w:bookmarkEnd w:id="10"/>
+      <w:bookmarkEnd w:id="12"/>
     </w:p>
     <w:p>
       <w:r>
@@ -2770,13 +3036,13 @@
         <w:t>fit</w:t>
       </w:r>
       <w:r>
-        <w:t xml:space="preserve"> than traditional networks, as the system can be dynamic and responsive to a holistic view. However, many of the same challenges continue to exist in the new paradigm. These systems need to express granular policy so th</w:t>
-      </w:r>
-      <w:r>
-        <w:t>e</w:t>
-      </w:r>
-      <w:r>
-        <w:t xml:space="preserve"> expected increases in legitimate</w:t>
+        <w:t xml:space="preserve"> than traditional networks, as the system can be dynamic and responsive to a holistic view. However, many of the same challenges continue to exist in the new paradigm. These systems need to express granular policy </w:t>
+      </w:r>
+      <w:r>
+        <w:t xml:space="preserve">to meet the </w:t>
+      </w:r>
+      <w:r>
+        <w:t>expected increases in legitimate</w:t>
       </w:r>
       <w:r>
         <w:t xml:space="preserve"> (e.g.</w:t>
@@ -2808,22 +3074,13 @@
         <w:t xml:space="preserve"> DDoS)</w:t>
       </w:r>
       <w:r>
-        <w:t xml:space="preserve"> traffic </w:t>
-      </w:r>
-      <w:r>
-        <w:t xml:space="preserve">can </w:t>
-      </w:r>
-      <w:r>
-        <w:t>‘</w:t>
-      </w:r>
-      <w:r>
-        <w:t>co-exist</w:t>
-      </w:r>
-      <w:r>
-        <w:t>’</w:t>
-      </w:r>
-      <w:r>
-        <w:t xml:space="preserve"> without disrupting the continuity of core business services.</w:t>
+        <w:t xml:space="preserve"> traffic</w:t>
+      </w:r>
+      <w:r>
+        <w:t xml:space="preserve">, </w:t>
+      </w:r>
+      <w:r>
+        <w:t>without disrupting the continuity of core business services.</w:t>
       </w:r>
     </w:p>
     <w:p>
@@ -2836,6 +3093,9 @@
       </w:r>
       <w:r>
         <w:t xml:space="preserve"> it has been lacking in scope and focusing on half the problem space. Application Level attacks are growing in ‘popularity’ at an alarming rate of 60% annually. </w:t>
+      </w:r>
+      <w:r>
+        <w:t>There are multiple open problems in application-level attacks that need procurement and study of entire data sets.</w:t>
       </w:r>
     </w:p>
     <w:p>
@@ -2846,7 +3106,13 @@
         <w:t>Defenses against these attacks</w:t>
       </w:r>
       <w:r>
-        <w:t xml:space="preserve"> will require innovations from software</w:t>
+        <w:t xml:space="preserve"> will </w:t>
+      </w:r>
+      <w:r>
+        <w:t>need</w:t>
+      </w:r>
+      <w:r>
+        <w:t xml:space="preserve"> innovations from software</w:t>
       </w:r>
       <w:r>
         <w:t>-</w:t>
@@ -2869,18 +3135,11 @@
       <w:r>
         <w:t>for more granular policies.</w:t>
       </w:r>
-    </w:p>
-    <w:p>
-      <w:pPr>
-        <w:spacing w:after="160" w:line="259" w:lineRule="auto"/>
-      </w:pPr>
       <w:r>
         <w:br w:type="page"/>
       </w:r>
-      <w:bookmarkStart w:id="11" w:name="_GoBack"/>
-      <w:bookmarkEnd w:id="11"/>
-    </w:p>
-    <w:bookmarkStart w:id="12" w:name="_Toc13428203" w:displacedByCustomXml="next"/>
+    </w:p>
+    <w:bookmarkStart w:id="13" w:name="_Toc13430706" w:displacedByCustomXml="next"/>
     <w:sdt>
       <w:sdtPr>
         <w:id w:val="-731688097"/>
@@ -2902,7 +3161,7 @@
           <w:r>
             <w:t>References</w:t>
           </w:r>
-          <w:bookmarkEnd w:id="12"/>
+          <w:bookmarkEnd w:id="13"/>
         </w:p>
         <w:sdt>
           <w:sdtPr>
@@ -4646,7 +4905,7 @@
 </file>
 
 <file path=customXml/itemProps1.xml><?xml version="1.0" encoding="utf-8"?>
-<ds:datastoreItem xmlns:ds="http://schemas.openxmlformats.org/officeDocument/2006/customXml" ds:itemID="{DEA61115-23DB-4FA4-8CE7-3633B69F717C}">
+<ds:datastoreItem xmlns:ds="http://schemas.openxmlformats.org/officeDocument/2006/customXml" ds:itemID="{6AAD5D2B-9DC1-477C-9619-0BE1AB62F23A}">
   <ds:schemaRefs>
     <ds:schemaRef ds:uri="http://schemas.openxmlformats.org/officeDocument/2006/bibliography"/>
   </ds:schemaRefs>

</xml_diff>